<commit_message>
PoA update as well as some files added to give the business students a clear view
</commit_message>
<xml_diff>
--- a/files/Business/Plan of Action (WIP).docx
+++ b/files/Business/Plan of Action (WIP).docx
@@ -6,25 +6,6 @@
       <w:pPr>
         <w:pStyle w:val="NoSpacing"/>
         <w:rPr>
-          <w:rFonts w:ascii="Times New Roman" w:hAnsi="Times New Roman" w:cs="Times New Roman"/>
-          <w:sz w:val="24"/>
-          <w:szCs w:val="24"/>
-          <w:lang w:val="en-US"/>
-        </w:rPr>
-      </w:pPr>
-      <w:r>
-        <w:rPr>
-          <w:rFonts w:ascii="Times New Roman" w:hAnsi="Times New Roman" w:cs="Times New Roman"/>
-          <w:sz w:val="24"/>
-          <w:szCs w:val="24"/>
-          <w:lang w:val="en-US"/>
-        </w:rPr>
-        <w:t>Front page</w:t>
-      </w:r>
-    </w:p>
-    <w:p>
-      <w:pPr>
-        <w:rPr>
           <w:rFonts w:cs="Times New Roman"/>
           <w:szCs w:val="24"/>
           <w:lang w:val="en-US"/>
@@ -36,6 +17,23 @@
           <w:szCs w:val="24"/>
           <w:lang w:val="en-US"/>
         </w:rPr>
+        <w:t>Front page</w:t>
+      </w:r>
+    </w:p>
+    <w:p>
+      <w:pPr>
+        <w:rPr>
+          <w:rFonts w:cs="Times New Roman"/>
+          <w:szCs w:val="24"/>
+          <w:lang w:val="en-US"/>
+        </w:rPr>
+      </w:pPr>
+      <w:r>
+        <w:rPr>
+          <w:rFonts w:cs="Times New Roman"/>
+          <w:szCs w:val="24"/>
+          <w:lang w:val="en-US"/>
+        </w:rPr>
         <w:br w:type="page"/>
       </w:r>
     </w:p>
@@ -47,6 +45,7 @@
         </w:rPr>
       </w:pPr>
       <w:bookmarkStart w:id="0" w:name="_Toc506889136"/>
+      <w:bookmarkStart w:id="1" w:name="_Toc506971343"/>
       <w:r>
         <w:rPr>
           <w:lang w:val="en-US"/>
@@ -55,21 +54,20 @@
         <w:t>Foreword (is this right?)</w:t>
       </w:r>
       <w:bookmarkEnd w:id="0"/>
-    </w:p>
-    <w:p>
-      <w:pPr>
-        <w:pStyle w:val="NoSpacing"/>
-        <w:rPr>
-          <w:rFonts w:ascii="Times New Roman" w:hAnsi="Times New Roman" w:cs="Times New Roman"/>
-          <w:sz w:val="24"/>
+      <w:bookmarkEnd w:id="1"/>
+    </w:p>
+    <w:p>
+      <w:pPr>
+        <w:pStyle w:val="NoSpacing"/>
+        <w:rPr>
+          <w:rFonts w:cs="Times New Roman"/>
           <w:szCs w:val="24"/>
           <w:lang w:val="en-US"/>
         </w:rPr>
       </w:pPr>
       <w:r>
         <w:rPr>
-          <w:rFonts w:ascii="Times New Roman" w:hAnsi="Times New Roman" w:cs="Times New Roman"/>
-          <w:sz w:val="24"/>
+          <w:rFonts w:cs="Times New Roman"/>
           <w:szCs w:val="24"/>
           <w:lang w:val="en-US"/>
         </w:rPr>
@@ -83,7 +81,8 @@
           <w:lang w:val="en-US"/>
         </w:rPr>
       </w:pPr>
-      <w:bookmarkStart w:id="1" w:name="_Toc506889137"/>
+      <w:bookmarkStart w:id="2" w:name="_Toc506889137"/>
+      <w:bookmarkStart w:id="3" w:name="_Toc506971344"/>
       <w:r>
         <w:rPr>
           <w:lang w:val="en-US"/>
@@ -91,7 +90,8 @@
         <w:lastRenderedPageBreak/>
         <w:t>Version management</w:t>
       </w:r>
-      <w:bookmarkEnd w:id="1"/>
+      <w:bookmarkEnd w:id="2"/>
+      <w:bookmarkEnd w:id="3"/>
     </w:p>
     <w:tbl>
       <w:tblPr>
@@ -115,18 +115,16 @@
             <w:pPr>
               <w:pStyle w:val="NoSpacing"/>
               <w:rPr>
-                <w:rFonts w:ascii="Times New Roman" w:hAnsi="Times New Roman" w:cs="Times New Roman"/>
+                <w:rFonts w:cs="Times New Roman"/>
                 <w:b/>
-                <w:sz w:val="24"/>
                 <w:szCs w:val="24"/>
                 <w:lang w:val="en-US"/>
               </w:rPr>
             </w:pPr>
             <w:r>
               <w:rPr>
-                <w:rFonts w:ascii="Times New Roman" w:hAnsi="Times New Roman" w:cs="Times New Roman"/>
+                <w:rFonts w:cs="Times New Roman"/>
                 <w:b/>
-                <w:sz w:val="24"/>
                 <w:szCs w:val="24"/>
                 <w:lang w:val="en-US"/>
               </w:rPr>
@@ -142,18 +140,16 @@
             <w:pPr>
               <w:pStyle w:val="NoSpacing"/>
               <w:rPr>
-                <w:rFonts w:ascii="Times New Roman" w:hAnsi="Times New Roman" w:cs="Times New Roman"/>
+                <w:rFonts w:cs="Times New Roman"/>
                 <w:b/>
-                <w:sz w:val="24"/>
                 <w:szCs w:val="24"/>
                 <w:lang w:val="en-US"/>
               </w:rPr>
             </w:pPr>
             <w:r>
               <w:rPr>
-                <w:rFonts w:ascii="Times New Roman" w:hAnsi="Times New Roman" w:cs="Times New Roman"/>
+                <w:rFonts w:cs="Times New Roman"/>
                 <w:b/>
-                <w:sz w:val="24"/>
                 <w:szCs w:val="24"/>
                 <w:lang w:val="en-US"/>
               </w:rPr>
@@ -169,18 +165,16 @@
             <w:pPr>
               <w:pStyle w:val="NoSpacing"/>
               <w:rPr>
-                <w:rFonts w:ascii="Times New Roman" w:hAnsi="Times New Roman" w:cs="Times New Roman"/>
+                <w:rFonts w:cs="Times New Roman"/>
                 <w:b/>
-                <w:sz w:val="24"/>
                 <w:szCs w:val="24"/>
                 <w:lang w:val="en-US"/>
               </w:rPr>
             </w:pPr>
             <w:r>
               <w:rPr>
-                <w:rFonts w:ascii="Times New Roman" w:hAnsi="Times New Roman" w:cs="Times New Roman"/>
+                <w:rFonts w:cs="Times New Roman"/>
                 <w:b/>
-                <w:sz w:val="24"/>
                 <w:szCs w:val="24"/>
                 <w:lang w:val="en-US"/>
               </w:rPr>
@@ -196,18 +190,16 @@
             <w:pPr>
               <w:pStyle w:val="NoSpacing"/>
               <w:rPr>
-                <w:rFonts w:ascii="Times New Roman" w:hAnsi="Times New Roman" w:cs="Times New Roman"/>
+                <w:rFonts w:cs="Times New Roman"/>
                 <w:b/>
-                <w:sz w:val="24"/>
                 <w:szCs w:val="24"/>
                 <w:lang w:val="en-US"/>
               </w:rPr>
             </w:pPr>
             <w:r>
               <w:rPr>
-                <w:rFonts w:ascii="Times New Roman" w:hAnsi="Times New Roman" w:cs="Times New Roman"/>
+                <w:rFonts w:cs="Times New Roman"/>
                 <w:b/>
-                <w:sz w:val="24"/>
                 <w:szCs w:val="24"/>
                 <w:lang w:val="en-US"/>
               </w:rPr>
@@ -223,17 +215,15 @@
             <w:pPr>
               <w:pStyle w:val="NoSpacing"/>
               <w:rPr>
-                <w:rFonts w:ascii="Times New Roman" w:hAnsi="Times New Roman" w:cs="Times New Roman"/>
-                <w:sz w:val="24"/>
+                <w:rFonts w:cs="Times New Roman"/>
                 <w:szCs w:val="24"/>
                 <w:lang w:val="en-US"/>
               </w:rPr>
             </w:pPr>
             <w:r>
               <w:rPr>
-                <w:rFonts w:ascii="Times New Roman" w:hAnsi="Times New Roman" w:cs="Times New Roman"/>
+                <w:rFonts w:cs="Times New Roman"/>
                 <w:b/>
-                <w:sz w:val="24"/>
                 <w:szCs w:val="24"/>
                 <w:lang w:val="en-US"/>
               </w:rPr>
@@ -251,16 +241,14 @@
             <w:pPr>
               <w:pStyle w:val="NoSpacing"/>
               <w:rPr>
-                <w:rFonts w:ascii="Times New Roman" w:hAnsi="Times New Roman" w:cs="Times New Roman"/>
-                <w:sz w:val="24"/>
+                <w:rFonts w:cs="Times New Roman"/>
                 <w:szCs w:val="24"/>
                 <w:lang w:val="en-US"/>
               </w:rPr>
             </w:pPr>
             <w:r>
               <w:rPr>
-                <w:rFonts w:ascii="Times New Roman" w:hAnsi="Times New Roman" w:cs="Times New Roman"/>
-                <w:sz w:val="24"/>
+                <w:rFonts w:cs="Times New Roman"/>
                 <w:szCs w:val="24"/>
                 <w:lang w:val="en-US"/>
               </w:rPr>
@@ -276,16 +264,14 @@
             <w:pPr>
               <w:pStyle w:val="NoSpacing"/>
               <w:rPr>
-                <w:rFonts w:ascii="Times New Roman" w:hAnsi="Times New Roman" w:cs="Times New Roman"/>
-                <w:sz w:val="24"/>
+                <w:rFonts w:cs="Times New Roman"/>
                 <w:szCs w:val="24"/>
                 <w:lang w:val="en-US"/>
               </w:rPr>
             </w:pPr>
             <w:r>
               <w:rPr>
-                <w:rFonts w:ascii="Times New Roman" w:hAnsi="Times New Roman" w:cs="Times New Roman"/>
-                <w:sz w:val="24"/>
+                <w:rFonts w:cs="Times New Roman"/>
                 <w:szCs w:val="24"/>
                 <w:lang w:val="en-US"/>
               </w:rPr>
@@ -301,16 +287,14 @@
             <w:pPr>
               <w:pStyle w:val="NoSpacing"/>
               <w:rPr>
-                <w:rFonts w:ascii="Times New Roman" w:hAnsi="Times New Roman" w:cs="Times New Roman"/>
-                <w:sz w:val="24"/>
+                <w:rFonts w:cs="Times New Roman"/>
                 <w:szCs w:val="24"/>
                 <w:lang w:val="en-US"/>
               </w:rPr>
             </w:pPr>
             <w:r>
               <w:rPr>
-                <w:rFonts w:ascii="Times New Roman" w:hAnsi="Times New Roman" w:cs="Times New Roman"/>
-                <w:sz w:val="24"/>
+                <w:rFonts w:cs="Times New Roman"/>
                 <w:szCs w:val="24"/>
                 <w:lang w:val="en-US"/>
               </w:rPr>
@@ -326,16 +310,14 @@
             <w:pPr>
               <w:pStyle w:val="NoSpacing"/>
               <w:rPr>
-                <w:rFonts w:ascii="Times New Roman" w:hAnsi="Times New Roman" w:cs="Times New Roman"/>
-                <w:sz w:val="24"/>
+                <w:rFonts w:cs="Times New Roman"/>
                 <w:szCs w:val="24"/>
                 <w:lang w:val="en-US"/>
               </w:rPr>
             </w:pPr>
             <w:r>
               <w:rPr>
-                <w:rFonts w:ascii="Times New Roman" w:hAnsi="Times New Roman" w:cs="Times New Roman"/>
-                <w:sz w:val="24"/>
+                <w:rFonts w:cs="Times New Roman"/>
                 <w:szCs w:val="24"/>
                 <w:lang w:val="en-US"/>
               </w:rPr>
@@ -351,8 +333,7 @@
             <w:pPr>
               <w:pStyle w:val="NoSpacing"/>
               <w:rPr>
-                <w:rFonts w:ascii="Times New Roman" w:hAnsi="Times New Roman" w:cs="Times New Roman"/>
-                <w:sz w:val="24"/>
+                <w:rFonts w:cs="Times New Roman"/>
                 <w:szCs w:val="24"/>
                 <w:lang w:val="en-US"/>
               </w:rPr>
@@ -369,8 +350,7 @@
             <w:pPr>
               <w:pStyle w:val="NoSpacing"/>
               <w:rPr>
-                <w:rFonts w:ascii="Times New Roman" w:hAnsi="Times New Roman" w:cs="Times New Roman"/>
-                <w:sz w:val="24"/>
+                <w:rFonts w:cs="Times New Roman"/>
                 <w:szCs w:val="24"/>
                 <w:lang w:val="en-US"/>
               </w:rPr>
@@ -385,8 +365,7 @@
             <w:pPr>
               <w:pStyle w:val="NoSpacing"/>
               <w:rPr>
-                <w:rFonts w:ascii="Times New Roman" w:hAnsi="Times New Roman" w:cs="Times New Roman"/>
-                <w:sz w:val="24"/>
+                <w:rFonts w:cs="Times New Roman"/>
                 <w:szCs w:val="24"/>
                 <w:lang w:val="en-US"/>
               </w:rPr>
@@ -401,8 +380,7 @@
             <w:pPr>
               <w:pStyle w:val="NoSpacing"/>
               <w:rPr>
-                <w:rFonts w:ascii="Times New Roman" w:hAnsi="Times New Roman" w:cs="Times New Roman"/>
-                <w:sz w:val="24"/>
+                <w:rFonts w:cs="Times New Roman"/>
                 <w:szCs w:val="24"/>
                 <w:lang w:val="en-US"/>
               </w:rPr>
@@ -417,8 +395,7 @@
             <w:pPr>
               <w:pStyle w:val="NoSpacing"/>
               <w:rPr>
-                <w:rFonts w:ascii="Times New Roman" w:hAnsi="Times New Roman" w:cs="Times New Roman"/>
-                <w:sz w:val="24"/>
+                <w:rFonts w:cs="Times New Roman"/>
                 <w:szCs w:val="24"/>
                 <w:lang w:val="en-US"/>
               </w:rPr>
@@ -433,8 +410,7 @@
             <w:pPr>
               <w:pStyle w:val="NoSpacing"/>
               <w:rPr>
-                <w:rFonts w:ascii="Times New Roman" w:hAnsi="Times New Roman" w:cs="Times New Roman"/>
-                <w:sz w:val="24"/>
+                <w:rFonts w:cs="Times New Roman"/>
                 <w:szCs w:val="24"/>
                 <w:lang w:val="en-US"/>
               </w:rPr>
@@ -451,8 +427,7 @@
             <w:pPr>
               <w:pStyle w:val="NoSpacing"/>
               <w:rPr>
-                <w:rFonts w:ascii="Times New Roman" w:hAnsi="Times New Roman" w:cs="Times New Roman"/>
-                <w:sz w:val="24"/>
+                <w:rFonts w:cs="Times New Roman"/>
                 <w:szCs w:val="24"/>
                 <w:lang w:val="en-US"/>
               </w:rPr>
@@ -467,8 +442,7 @@
             <w:pPr>
               <w:pStyle w:val="NoSpacing"/>
               <w:rPr>
-                <w:rFonts w:ascii="Times New Roman" w:hAnsi="Times New Roman" w:cs="Times New Roman"/>
-                <w:sz w:val="24"/>
+                <w:rFonts w:cs="Times New Roman"/>
                 <w:szCs w:val="24"/>
                 <w:lang w:val="en-US"/>
               </w:rPr>
@@ -483,8 +457,7 @@
             <w:pPr>
               <w:pStyle w:val="NoSpacing"/>
               <w:rPr>
-                <w:rFonts w:ascii="Times New Roman" w:hAnsi="Times New Roman" w:cs="Times New Roman"/>
-                <w:sz w:val="24"/>
+                <w:rFonts w:cs="Times New Roman"/>
                 <w:szCs w:val="24"/>
                 <w:lang w:val="en-US"/>
               </w:rPr>
@@ -499,8 +472,7 @@
             <w:pPr>
               <w:pStyle w:val="NoSpacing"/>
               <w:rPr>
-                <w:rFonts w:ascii="Times New Roman" w:hAnsi="Times New Roman" w:cs="Times New Roman"/>
-                <w:sz w:val="24"/>
+                <w:rFonts w:cs="Times New Roman"/>
                 <w:szCs w:val="24"/>
                 <w:lang w:val="en-US"/>
               </w:rPr>
@@ -515,8 +487,7 @@
             <w:pPr>
               <w:pStyle w:val="NoSpacing"/>
               <w:rPr>
-                <w:rFonts w:ascii="Times New Roman" w:hAnsi="Times New Roman" w:cs="Times New Roman"/>
-                <w:sz w:val="24"/>
+                <w:rFonts w:cs="Times New Roman"/>
                 <w:szCs w:val="24"/>
                 <w:lang w:val="en-US"/>
               </w:rPr>
@@ -533,8 +504,7 @@
             <w:pPr>
               <w:pStyle w:val="NoSpacing"/>
               <w:rPr>
-                <w:rFonts w:ascii="Times New Roman" w:hAnsi="Times New Roman" w:cs="Times New Roman"/>
-                <w:sz w:val="24"/>
+                <w:rFonts w:cs="Times New Roman"/>
                 <w:szCs w:val="24"/>
                 <w:lang w:val="en-US"/>
               </w:rPr>
@@ -549,8 +519,7 @@
             <w:pPr>
               <w:pStyle w:val="NoSpacing"/>
               <w:rPr>
-                <w:rFonts w:ascii="Times New Roman" w:hAnsi="Times New Roman" w:cs="Times New Roman"/>
-                <w:sz w:val="24"/>
+                <w:rFonts w:cs="Times New Roman"/>
                 <w:szCs w:val="24"/>
                 <w:lang w:val="en-US"/>
               </w:rPr>
@@ -565,8 +534,7 @@
             <w:pPr>
               <w:pStyle w:val="NoSpacing"/>
               <w:rPr>
-                <w:rFonts w:ascii="Times New Roman" w:hAnsi="Times New Roman" w:cs="Times New Roman"/>
-                <w:sz w:val="24"/>
+                <w:rFonts w:cs="Times New Roman"/>
                 <w:szCs w:val="24"/>
                 <w:lang w:val="en-US"/>
               </w:rPr>
@@ -581,8 +549,7 @@
             <w:pPr>
               <w:pStyle w:val="NoSpacing"/>
               <w:rPr>
-                <w:rFonts w:ascii="Times New Roman" w:hAnsi="Times New Roman" w:cs="Times New Roman"/>
-                <w:sz w:val="24"/>
+                <w:rFonts w:cs="Times New Roman"/>
                 <w:szCs w:val="24"/>
                 <w:lang w:val="en-US"/>
               </w:rPr>
@@ -597,8 +564,7 @@
             <w:pPr>
               <w:pStyle w:val="NoSpacing"/>
               <w:rPr>
-                <w:rFonts w:ascii="Times New Roman" w:hAnsi="Times New Roman" w:cs="Times New Roman"/>
-                <w:sz w:val="24"/>
+                <w:rFonts w:cs="Times New Roman"/>
                 <w:szCs w:val="24"/>
                 <w:lang w:val="en-US"/>
               </w:rPr>
@@ -615,8 +581,7 @@
             <w:pPr>
               <w:pStyle w:val="NoSpacing"/>
               <w:rPr>
-                <w:rFonts w:ascii="Times New Roman" w:hAnsi="Times New Roman" w:cs="Times New Roman"/>
-                <w:sz w:val="24"/>
+                <w:rFonts w:cs="Times New Roman"/>
                 <w:szCs w:val="24"/>
                 <w:lang w:val="en-US"/>
               </w:rPr>
@@ -631,8 +596,7 @@
             <w:pPr>
               <w:pStyle w:val="NoSpacing"/>
               <w:rPr>
-                <w:rFonts w:ascii="Times New Roman" w:hAnsi="Times New Roman" w:cs="Times New Roman"/>
-                <w:sz w:val="24"/>
+                <w:rFonts w:cs="Times New Roman"/>
                 <w:szCs w:val="24"/>
                 <w:lang w:val="en-US"/>
               </w:rPr>
@@ -647,8 +611,7 @@
             <w:pPr>
               <w:pStyle w:val="NoSpacing"/>
               <w:rPr>
-                <w:rFonts w:ascii="Times New Roman" w:hAnsi="Times New Roman" w:cs="Times New Roman"/>
-                <w:sz w:val="24"/>
+                <w:rFonts w:cs="Times New Roman"/>
                 <w:szCs w:val="24"/>
                 <w:lang w:val="en-US"/>
               </w:rPr>
@@ -663,8 +626,7 @@
             <w:pPr>
               <w:pStyle w:val="NoSpacing"/>
               <w:rPr>
-                <w:rFonts w:ascii="Times New Roman" w:hAnsi="Times New Roman" w:cs="Times New Roman"/>
-                <w:sz w:val="24"/>
+                <w:rFonts w:cs="Times New Roman"/>
                 <w:szCs w:val="24"/>
                 <w:lang w:val="en-US"/>
               </w:rPr>
@@ -679,8 +641,7 @@
             <w:pPr>
               <w:pStyle w:val="NoSpacing"/>
               <w:rPr>
-                <w:rFonts w:ascii="Times New Roman" w:hAnsi="Times New Roman" w:cs="Times New Roman"/>
-                <w:sz w:val="24"/>
+                <w:rFonts w:cs="Times New Roman"/>
                 <w:szCs w:val="24"/>
                 <w:lang w:val="en-US"/>
               </w:rPr>
@@ -693,32 +654,38 @@
       <w:pPr>
         <w:pStyle w:val="NoSpacing"/>
         <w:rPr>
-          <w:rFonts w:ascii="Times New Roman" w:hAnsi="Times New Roman" w:cs="Times New Roman"/>
-          <w:sz w:val="24"/>
-          <w:szCs w:val="24"/>
-          <w:lang w:val="en-US"/>
-        </w:rPr>
-      </w:pPr>
-    </w:p>
-    <w:p>
-      <w:pPr>
-        <w:rPr>
           <w:rFonts w:cs="Times New Roman"/>
           <w:szCs w:val="24"/>
           <w:lang w:val="en-US"/>
         </w:rPr>
       </w:pPr>
-      <w:r>
+    </w:p>
+    <w:p>
+      <w:pPr>
         <w:rPr>
           <w:rFonts w:cs="Times New Roman"/>
           <w:szCs w:val="24"/>
           <w:lang w:val="en-US"/>
         </w:rPr>
+      </w:pPr>
+      <w:r>
+        <w:rPr>
+          <w:rFonts w:cs="Times New Roman"/>
+          <w:szCs w:val="24"/>
+          <w:lang w:val="en-US"/>
+        </w:rPr>
         <w:br w:type="page"/>
       </w:r>
     </w:p>
     <w:sdt>
       <w:sdtPr>
+        <w:rPr>
+          <w:rFonts w:ascii="Times New Roman" w:eastAsiaTheme="minorHAnsi" w:hAnsi="Times New Roman" w:cstheme="minorBidi"/>
+          <w:color w:val="auto"/>
+          <w:sz w:val="24"/>
+          <w:szCs w:val="22"/>
+          <w:lang w:val="nl-NL"/>
+        </w:rPr>
         <w:id w:val="-1894268951"/>
         <w:docPartObj>
           <w:docPartGallery w:val="Table of Contents"/>
@@ -727,23 +694,33 @@
       </w:sdtPr>
       <w:sdtEndPr>
         <w:rPr>
-          <w:rFonts w:ascii="Times New Roman" w:eastAsiaTheme="minorHAnsi" w:hAnsi="Times New Roman" w:cstheme="minorBidi"/>
           <w:b/>
           <w:bCs/>
           <w:noProof/>
-          <w:color w:val="auto"/>
-          <w:sz w:val="24"/>
-          <w:szCs w:val="22"/>
-          <w:lang w:val="nl-NL"/>
         </w:rPr>
       </w:sdtEndPr>
       <w:sdtContent>
         <w:p>
           <w:pPr>
             <w:pStyle w:val="TOCHeading"/>
+            <w:rPr>
+              <w:rFonts w:asciiTheme="minorHAnsi" w:eastAsiaTheme="minorEastAsia" w:hAnsiTheme="minorHAnsi"/>
+              <w:noProof/>
+              <w:sz w:val="22"/>
+              <w:lang w:eastAsia="nl-NL"/>
+            </w:rPr>
           </w:pPr>
           <w:r>
             <w:t>Table of Contents</w:t>
+          </w:r>
+          <w:r>
+            <w:fldChar w:fldCharType="begin"/>
+          </w:r>
+          <w:r>
+            <w:instrText xml:space="preserve"> TOC \o "1-3" \h \z \u </w:instrText>
+          </w:r>
+          <w:r>
+            <w:fldChar w:fldCharType="separate"/>
           </w:r>
         </w:p>
         <w:p>
@@ -753,26 +730,20 @@
               <w:tab w:val="right" w:leader="dot" w:pos="9062"/>
             </w:tabs>
             <w:rPr>
+              <w:rFonts w:asciiTheme="minorHAnsi" w:eastAsiaTheme="minorEastAsia" w:hAnsiTheme="minorHAnsi"/>
               <w:noProof/>
+              <w:sz w:val="22"/>
+              <w:lang w:eastAsia="nl-NL"/>
             </w:rPr>
           </w:pPr>
-          <w:r>
-            <w:fldChar w:fldCharType="begin"/>
-          </w:r>
-          <w:r>
-            <w:instrText xml:space="preserve"> TOC \o "1-3" \h \z \u </w:instrText>
-          </w:r>
-          <w:r>
-            <w:fldChar w:fldCharType="separate"/>
-          </w:r>
-          <w:hyperlink w:anchor="_Toc506889139" w:history="1">
+          <w:hyperlink w:anchor="_Toc506971345" w:history="1">
             <w:r>
               <w:rPr>
                 <w:rStyle w:val="Hyperlink"/>
                 <w:noProof/>
                 <w:lang w:val="en-US"/>
               </w:rPr>
-              <w:t>Preface</w:t>
+              <w:t>1. Background</w:t>
             </w:r>
             <w:r>
               <w:rPr>
@@ -793,7 +764,7 @@
                 <w:noProof/>
                 <w:webHidden/>
               </w:rPr>
-              <w:instrText xml:space="preserve"> PAGEREF _Toc506889139 \h </w:instrText>
+              <w:instrText xml:space="preserve"> PAGEREF _Toc506971345 \h </w:instrText>
             </w:r>
             <w:r>
               <w:rPr>
@@ -831,17 +802,20 @@
               <w:tab w:val="right" w:leader="dot" w:pos="9062"/>
             </w:tabs>
             <w:rPr>
+              <w:rFonts w:asciiTheme="minorHAnsi" w:eastAsiaTheme="minorEastAsia" w:hAnsiTheme="minorHAnsi"/>
               <w:noProof/>
+              <w:sz w:val="22"/>
+              <w:lang w:eastAsia="nl-NL"/>
             </w:rPr>
           </w:pPr>
-          <w:hyperlink w:anchor="_Toc506889140" w:history="1">
+          <w:hyperlink w:anchor="_Toc506971346" w:history="1">
             <w:r>
               <w:rPr>
                 <w:rStyle w:val="Hyperlink"/>
                 <w:noProof/>
                 <w:lang w:val="en-US"/>
               </w:rPr>
-              <w:t>Subject of research</w:t>
+              <w:t>2. Subject of research</w:t>
             </w:r>
             <w:r>
               <w:rPr>
@@ -862,7 +836,7 @@
                 <w:noProof/>
                 <w:webHidden/>
               </w:rPr>
-              <w:instrText xml:space="preserve"> PAGEREF _Toc506889140 \h </w:instrText>
+              <w:instrText xml:space="preserve"> PAGEREF _Toc506971346 \h </w:instrText>
             </w:r>
             <w:r>
               <w:rPr>
@@ -900,17 +874,89 @@
               <w:tab w:val="right" w:leader="dot" w:pos="9062"/>
             </w:tabs>
             <w:rPr>
+              <w:rFonts w:asciiTheme="minorHAnsi" w:eastAsiaTheme="minorEastAsia" w:hAnsiTheme="minorHAnsi"/>
+              <w:noProof/>
+              <w:sz w:val="22"/>
+              <w:lang w:eastAsia="nl-NL"/>
+            </w:rPr>
+          </w:pPr>
+          <w:hyperlink w:anchor="_Toc506971347" w:history="1">
+            <w:r>
+              <w:rPr>
+                <w:rStyle w:val="Hyperlink"/>
+                <w:noProof/>
+                <w:lang w:val="en-US"/>
+              </w:rPr>
+              <w:t>3. Goal and Problem Definition</w:t>
+            </w:r>
+            <w:r>
+              <w:rPr>
+                <w:noProof/>
+                <w:webHidden/>
+              </w:rPr>
+              <w:tab/>
+            </w:r>
+            <w:r>
+              <w:rPr>
+                <w:noProof/>
+                <w:webHidden/>
+              </w:rPr>
+              <w:fldChar w:fldCharType="begin"/>
+            </w:r>
+            <w:r>
+              <w:rPr>
+                <w:noProof/>
+                <w:webHidden/>
+              </w:rPr>
+              <w:instrText xml:space="preserve"> PAGEREF _Toc506971347 \h </w:instrText>
+            </w:r>
+            <w:r>
+              <w:rPr>
+                <w:noProof/>
+                <w:webHidden/>
+              </w:rPr>
+            </w:r>
+            <w:r>
+              <w:rPr>
+                <w:noProof/>
+                <w:webHidden/>
+              </w:rPr>
+              <w:fldChar w:fldCharType="separate"/>
+            </w:r>
+            <w:r>
+              <w:rPr>
+                <w:noProof/>
+                <w:webHidden/>
+              </w:rPr>
+              <w:t>7</w:t>
+            </w:r>
+            <w:r>
+              <w:rPr>
+                <w:noProof/>
+                <w:webHidden/>
+              </w:rPr>
+              <w:fldChar w:fldCharType="end"/>
+            </w:r>
+          </w:hyperlink>
+        </w:p>
+        <w:p>
+          <w:pPr>
+            <w:pStyle w:val="TOC2"/>
+            <w:tabs>
+              <w:tab w:val="right" w:leader="dot" w:pos="9062"/>
+            </w:tabs>
+            <w:rPr>
               <w:noProof/>
             </w:rPr>
           </w:pPr>
-          <w:hyperlink w:anchor="_Toc506889141" w:history="1">
+          <w:hyperlink w:anchor="_Toc506971348" w:history="1">
             <w:r>
               <w:rPr>
                 <w:rStyle w:val="Hyperlink"/>
                 <w:noProof/>
                 <w:lang w:val="en-US"/>
               </w:rPr>
-              <w:t>Goal and Problem Definition</w:t>
+              <w:t>3.1. Problem definition</w:t>
             </w:r>
             <w:r>
               <w:rPr>
@@ -931,7 +977,145 @@
                 <w:noProof/>
                 <w:webHidden/>
               </w:rPr>
-              <w:instrText xml:space="preserve"> PAGEREF _Toc506889141 \h </w:instrText>
+              <w:instrText xml:space="preserve"> PAGEREF _Toc506971348 \h </w:instrText>
+            </w:r>
+            <w:r>
+              <w:rPr>
+                <w:noProof/>
+                <w:webHidden/>
+              </w:rPr>
+            </w:r>
+            <w:r>
+              <w:rPr>
+                <w:noProof/>
+                <w:webHidden/>
+              </w:rPr>
+              <w:fldChar w:fldCharType="separate"/>
+            </w:r>
+            <w:r>
+              <w:rPr>
+                <w:noProof/>
+                <w:webHidden/>
+              </w:rPr>
+              <w:t>7</w:t>
+            </w:r>
+            <w:r>
+              <w:rPr>
+                <w:noProof/>
+                <w:webHidden/>
+              </w:rPr>
+              <w:fldChar w:fldCharType="end"/>
+            </w:r>
+          </w:hyperlink>
+        </w:p>
+        <w:p>
+          <w:pPr>
+            <w:pStyle w:val="TOC2"/>
+            <w:tabs>
+              <w:tab w:val="right" w:leader="dot" w:pos="9062"/>
+            </w:tabs>
+            <w:rPr>
+              <w:noProof/>
+            </w:rPr>
+          </w:pPr>
+          <w:hyperlink w:anchor="_Toc506971349" w:history="1">
+            <w:r>
+              <w:rPr>
+                <w:rStyle w:val="Hyperlink"/>
+                <w:noProof/>
+                <w:lang w:val="en-US"/>
+              </w:rPr>
+              <w:t>3.2. Goal</w:t>
+            </w:r>
+            <w:r>
+              <w:rPr>
+                <w:noProof/>
+                <w:webHidden/>
+              </w:rPr>
+              <w:tab/>
+            </w:r>
+            <w:r>
+              <w:rPr>
+                <w:noProof/>
+                <w:webHidden/>
+              </w:rPr>
+              <w:fldChar w:fldCharType="begin"/>
+            </w:r>
+            <w:r>
+              <w:rPr>
+                <w:noProof/>
+                <w:webHidden/>
+              </w:rPr>
+              <w:instrText xml:space="preserve"> PAGEREF _Toc506971349 \h </w:instrText>
+            </w:r>
+            <w:r>
+              <w:rPr>
+                <w:noProof/>
+                <w:webHidden/>
+              </w:rPr>
+            </w:r>
+            <w:r>
+              <w:rPr>
+                <w:noProof/>
+                <w:webHidden/>
+              </w:rPr>
+              <w:fldChar w:fldCharType="separate"/>
+            </w:r>
+            <w:r>
+              <w:rPr>
+                <w:noProof/>
+                <w:webHidden/>
+              </w:rPr>
+              <w:t>7</w:t>
+            </w:r>
+            <w:r>
+              <w:rPr>
+                <w:noProof/>
+                <w:webHidden/>
+              </w:rPr>
+              <w:fldChar w:fldCharType="end"/>
+            </w:r>
+          </w:hyperlink>
+        </w:p>
+        <w:p>
+          <w:pPr>
+            <w:pStyle w:val="TOC2"/>
+            <w:tabs>
+              <w:tab w:val="right" w:leader="dot" w:pos="9062"/>
+            </w:tabs>
+            <w:rPr>
+              <w:noProof/>
+            </w:rPr>
+          </w:pPr>
+          <w:hyperlink w:anchor="_Toc506971350" w:history="1">
+            <w:r>
+              <w:rPr>
+                <w:rStyle w:val="Hyperlink"/>
+                <w:noProof/>
+                <w:lang w:val="en-US"/>
+              </w:rPr>
+              <w:t>3.3. End-results</w:t>
+            </w:r>
+            <w:r>
+              <w:rPr>
+                <w:noProof/>
+                <w:webHidden/>
+              </w:rPr>
+              <w:tab/>
+            </w:r>
+            <w:r>
+              <w:rPr>
+                <w:noProof/>
+                <w:webHidden/>
+              </w:rPr>
+              <w:fldChar w:fldCharType="begin"/>
+            </w:r>
+            <w:r>
+              <w:rPr>
+                <w:noProof/>
+                <w:webHidden/>
+              </w:rPr>
+              <w:instrText xml:space="preserve"> PAGEREF _Toc506971350 \h </w:instrText>
             </w:r>
             <w:r>
               <w:rPr>
@@ -969,17 +1153,20 @@
               <w:tab w:val="right" w:leader="dot" w:pos="9062"/>
             </w:tabs>
             <w:rPr>
+              <w:rFonts w:asciiTheme="minorHAnsi" w:eastAsiaTheme="minorEastAsia" w:hAnsiTheme="minorHAnsi"/>
               <w:noProof/>
+              <w:sz w:val="22"/>
+              <w:lang w:eastAsia="nl-NL"/>
             </w:rPr>
           </w:pPr>
-          <w:hyperlink w:anchor="_Toc506889142" w:history="1">
+          <w:hyperlink w:anchor="_Toc506971351" w:history="1">
             <w:r>
               <w:rPr>
                 <w:rStyle w:val="Hyperlink"/>
                 <w:noProof/>
                 <w:lang w:val="en-US"/>
               </w:rPr>
-              <w:t>Theoretical framework</w:t>
+              <w:t>4. Theoretical framework</w:t>
             </w:r>
             <w:r>
               <w:rPr>
@@ -1000,7 +1187,7 @@
                 <w:noProof/>
                 <w:webHidden/>
               </w:rPr>
-              <w:instrText xml:space="preserve"> PAGEREF _Toc506889142 \h </w:instrText>
+              <w:instrText xml:space="preserve"> PAGEREF _Toc506971351 \h </w:instrText>
             </w:r>
             <w:r>
               <w:rPr>
@@ -1038,17 +1225,20 @@
               <w:tab w:val="right" w:leader="dot" w:pos="9062"/>
             </w:tabs>
             <w:rPr>
+              <w:rFonts w:asciiTheme="minorHAnsi" w:eastAsiaTheme="minorEastAsia" w:hAnsiTheme="minorHAnsi"/>
               <w:noProof/>
+              <w:sz w:val="22"/>
+              <w:lang w:eastAsia="nl-NL"/>
             </w:rPr>
           </w:pPr>
-          <w:hyperlink w:anchor="_Toc506889143" w:history="1">
+          <w:hyperlink w:anchor="_Toc506971352" w:history="1">
             <w:r>
               <w:rPr>
                 <w:rStyle w:val="Hyperlink"/>
                 <w:noProof/>
                 <w:lang w:val="en-US"/>
               </w:rPr>
-              <w:t>Tools of Research</w:t>
+              <w:t>5. Tools of Research</w:t>
             </w:r>
             <w:r>
               <w:rPr>
@@ -1069,7 +1259,7 @@
                 <w:noProof/>
                 <w:webHidden/>
               </w:rPr>
-              <w:instrText xml:space="preserve"> PAGEREF _Toc506889143 \h </w:instrText>
+              <w:instrText xml:space="preserve"> PAGEREF _Toc506971352 \h </w:instrText>
             </w:r>
             <w:r>
               <w:rPr>
@@ -1107,17 +1297,20 @@
               <w:tab w:val="right" w:leader="dot" w:pos="9062"/>
             </w:tabs>
             <w:rPr>
+              <w:rFonts w:asciiTheme="minorHAnsi" w:eastAsiaTheme="minorEastAsia" w:hAnsiTheme="minorHAnsi"/>
               <w:noProof/>
+              <w:sz w:val="22"/>
+              <w:lang w:eastAsia="nl-NL"/>
             </w:rPr>
           </w:pPr>
-          <w:hyperlink w:anchor="_Toc506889144" w:history="1">
+          <w:hyperlink w:anchor="_Toc506971353" w:history="1">
             <w:r>
               <w:rPr>
                 <w:rStyle w:val="Hyperlink"/>
                 <w:noProof/>
                 <w:lang w:val="en-US"/>
               </w:rPr>
-              <w:t>Organisation</w:t>
+              <w:t>6. Organization</w:t>
             </w:r>
             <w:r>
               <w:rPr>
@@ -1138,7 +1331,7 @@
                 <w:noProof/>
                 <w:webHidden/>
               </w:rPr>
-              <w:instrText xml:space="preserve"> PAGEREF _Toc506889144 \h </w:instrText>
+              <w:instrText xml:space="preserve"> PAGEREF _Toc506971353 \h </w:instrText>
             </w:r>
             <w:r>
               <w:rPr>
@@ -1176,17 +1369,20 @@
               <w:tab w:val="right" w:leader="dot" w:pos="9062"/>
             </w:tabs>
             <w:rPr>
+              <w:rFonts w:asciiTheme="minorHAnsi" w:eastAsiaTheme="minorEastAsia" w:hAnsiTheme="minorHAnsi"/>
               <w:noProof/>
+              <w:sz w:val="22"/>
+              <w:lang w:eastAsia="nl-NL"/>
             </w:rPr>
           </w:pPr>
-          <w:hyperlink w:anchor="_Toc506889145" w:history="1">
+          <w:hyperlink w:anchor="_Toc506971354" w:history="1">
             <w:r>
               <w:rPr>
                 <w:rStyle w:val="Hyperlink"/>
                 <w:noProof/>
                 <w:lang w:val="en-US"/>
               </w:rPr>
-              <w:t>Planning</w:t>
+              <w:t>7. Planning</w:t>
             </w:r>
             <w:r>
               <w:rPr>
@@ -1207,7 +1403,7 @@
                 <w:noProof/>
                 <w:webHidden/>
               </w:rPr>
-              <w:instrText xml:space="preserve"> PAGEREF _Toc506889145 \h </w:instrText>
+              <w:instrText xml:space="preserve"> PAGEREF _Toc506971354 \h </w:instrText>
             </w:r>
             <w:r>
               <w:rPr>
@@ -1245,17 +1441,20 @@
               <w:tab w:val="right" w:leader="dot" w:pos="9062"/>
             </w:tabs>
             <w:rPr>
+              <w:rFonts w:asciiTheme="minorHAnsi" w:eastAsiaTheme="minorEastAsia" w:hAnsiTheme="minorHAnsi"/>
               <w:noProof/>
+              <w:sz w:val="22"/>
+              <w:lang w:eastAsia="nl-NL"/>
             </w:rPr>
           </w:pPr>
-          <w:hyperlink w:anchor="_Toc506889146" w:history="1">
+          <w:hyperlink w:anchor="_Toc506971355" w:history="1">
             <w:r>
               <w:rPr>
                 <w:rStyle w:val="Hyperlink"/>
                 <w:noProof/>
                 <w:lang w:val="en-US"/>
               </w:rPr>
-              <w:t>Costs</w:t>
+              <w:t>8. Costs</w:t>
             </w:r>
             <w:r>
               <w:rPr>
@@ -1276,7 +1475,7 @@
                 <w:noProof/>
                 <w:webHidden/>
               </w:rPr>
-              <w:instrText xml:space="preserve"> PAGEREF _Toc506889146 \h </w:instrText>
+              <w:instrText xml:space="preserve"> PAGEREF _Toc506971355 \h </w:instrText>
             </w:r>
             <w:r>
               <w:rPr>
@@ -1314,17 +1513,20 @@
               <w:tab w:val="right" w:leader="dot" w:pos="9062"/>
             </w:tabs>
             <w:rPr>
+              <w:rFonts w:asciiTheme="minorHAnsi" w:eastAsiaTheme="minorEastAsia" w:hAnsiTheme="minorHAnsi"/>
               <w:noProof/>
+              <w:sz w:val="22"/>
+              <w:lang w:eastAsia="nl-NL"/>
             </w:rPr>
           </w:pPr>
-          <w:hyperlink w:anchor="_Toc506889147" w:history="1">
+          <w:hyperlink w:anchor="_Toc506971356" w:history="1">
             <w:r>
               <w:rPr>
                 <w:rStyle w:val="Hyperlink"/>
                 <w:noProof/>
                 <w:lang w:val="en-US"/>
               </w:rPr>
-              <w:t>Feasibility and risks</w:t>
+              <w:t>9. Feasibility and risks</w:t>
             </w:r>
             <w:r>
               <w:rPr>
@@ -1345,7 +1547,7 @@
                 <w:noProof/>
                 <w:webHidden/>
               </w:rPr>
-              <w:instrText xml:space="preserve"> PAGEREF _Toc506889147 \h </w:instrText>
+              <w:instrText xml:space="preserve"> PAGEREF _Toc506971356 \h </w:instrText>
             </w:r>
             <w:r>
               <w:rPr>
@@ -1392,18 +1594,14 @@
       <w:pPr>
         <w:pStyle w:val="NoSpacing"/>
         <w:rPr>
-          <w:rFonts w:ascii="Times New Roman" w:hAnsi="Times New Roman" w:cs="Times New Roman"/>
-          <w:sz w:val="24"/>
+          <w:rFonts w:cs="Times New Roman"/>
           <w:szCs w:val="24"/>
           <w:lang w:val="en-US"/>
         </w:rPr>
       </w:pPr>
-      <w:bookmarkStart w:id="2" w:name="_GoBack"/>
-      <w:bookmarkEnd w:id="2"/>
-      <w:r>
-        <w:rPr>
-          <w:rFonts w:ascii="Times New Roman" w:hAnsi="Times New Roman" w:cs="Times New Roman"/>
-          <w:sz w:val="24"/>
+      <w:r>
+        <w:rPr>
+          <w:rFonts w:cs="Times New Roman"/>
           <w:szCs w:val="24"/>
           <w:lang w:val="en-US"/>
         </w:rPr>
@@ -1417,15 +1615,605 @@
           <w:lang w:val="en-US"/>
         </w:rPr>
       </w:pPr>
-      <w:bookmarkStart w:id="3" w:name="_Toc506889139"/>
+      <w:bookmarkStart w:id="4" w:name="_Toc506971345"/>
       <w:r>
         <w:rPr>
           <w:lang w:val="en-US"/>
         </w:rPr>
         <w:lastRenderedPageBreak/>
-        <w:t>Preface</w:t>
-      </w:r>
-      <w:bookmarkEnd w:id="3"/>
+        <w:t>1.</w:t>
+      </w:r>
+      <w:r>
+        <w:rPr>
+          <w:lang w:val="en-US"/>
+        </w:rPr>
+        <w:t> </w:t>
+      </w:r>
+      <w:r>
+        <w:rPr>
+          <w:lang w:val="en-US"/>
+        </w:rPr>
+        <w:t>Background</w:t>
+      </w:r>
+      <w:bookmarkEnd w:id="4"/>
+    </w:p>
+    <w:p>
+      <w:pPr>
+        <w:pStyle w:val="NoSpacing"/>
+        <w:rPr>
+          <w:lang w:val="en-US"/>
+        </w:rPr>
+      </w:pPr>
+      <w:r>
+        <w:rPr>
+          <w:lang w:val="en-US"/>
+        </w:rPr>
+        <w:t>In this paragraph the group will describe the background of the project. The background includes everything that has been done prior to the current project and can be of use to the current one.</w:t>
+      </w:r>
+    </w:p>
+    <w:p>
+      <w:pPr>
+        <w:pStyle w:val="NoSpacing"/>
+        <w:rPr>
+          <w:lang w:val="en-US"/>
+        </w:rPr>
+      </w:pPr>
+    </w:p>
+    <w:p>
+      <w:pPr>
+        <w:pStyle w:val="NoSpacing"/>
+        <w:rPr>
+          <w:lang w:val="en-US"/>
+        </w:rPr>
+      </w:pPr>
+      <w:r>
+        <w:rPr>
+          <w:lang w:val="en-US"/>
+        </w:rPr>
+        <w:t xml:space="preserve">The current project group consists of nine people of four different universities. </w:t>
+      </w:r>
+    </w:p>
+    <w:p>
+      <w:pPr>
+        <w:pStyle w:val="NoSpacing"/>
+        <w:rPr>
+          <w:lang w:val="en-US"/>
+        </w:rPr>
+      </w:pPr>
+      <w:proofErr w:type="spellStart"/>
+      <w:r>
+        <w:rPr>
+          <w:lang w:val="en-US"/>
+        </w:rPr>
+        <w:t>Saxion</w:t>
+      </w:r>
+      <w:proofErr w:type="spellEnd"/>
+      <w:r>
+        <w:rPr>
+          <w:lang w:val="en-US"/>
+        </w:rPr>
+        <w:t>: Alexander &amp; Morcel</w:t>
+      </w:r>
+    </w:p>
+    <w:p>
+      <w:pPr>
+        <w:pStyle w:val="NoSpacing"/>
+        <w:rPr>
+          <w:lang w:val="en-US"/>
+        </w:rPr>
+      </w:pPr>
+      <w:r>
+        <w:rPr>
+          <w:lang w:val="en-US"/>
+        </w:rPr>
+        <w:t>AAU: Jacob, Daniel, Magnus</w:t>
+      </w:r>
+      <w:r>
+        <w:rPr>
+          <w:lang w:val="en-US"/>
+        </w:rPr>
+        <w:t>, Robert</w:t>
+      </w:r>
+      <w:r>
+        <w:rPr>
+          <w:lang w:val="en-US"/>
+        </w:rPr>
+        <w:t xml:space="preserve"> &amp; Petr</w:t>
+      </w:r>
+    </w:p>
+    <w:p>
+      <w:pPr>
+        <w:pStyle w:val="NoSpacing"/>
+        <w:rPr>
+          <w:lang w:val="en-US"/>
+        </w:rPr>
+      </w:pPr>
+      <w:r>
+        <w:rPr>
+          <w:lang w:val="en-US"/>
+        </w:rPr>
+        <w:t>AGU: Ahmet</w:t>
+      </w:r>
+    </w:p>
+    <w:p>
+      <w:pPr>
+        <w:pStyle w:val="NoSpacing"/>
+        <w:rPr>
+          <w:lang w:val="en-US"/>
+        </w:rPr>
+      </w:pPr>
+      <w:r>
+        <w:rPr>
+          <w:lang w:val="en-US"/>
+        </w:rPr>
+        <w:t xml:space="preserve">UTP: </w:t>
+      </w:r>
+      <w:r>
+        <w:rPr>
+          <w:lang w:val="en-US"/>
+        </w:rPr>
+        <w:t>Anna</w:t>
+      </w:r>
+    </w:p>
+    <w:p>
+      <w:pPr>
+        <w:pStyle w:val="NoSpacing"/>
+        <w:rPr>
+          <w:lang w:val="en-US"/>
+        </w:rPr>
+      </w:pPr>
+      <w:r>
+        <w:rPr>
+          <w:lang w:val="en-US"/>
+        </w:rPr>
+        <w:t>Everyone except for the people for AAU are new to this project. The five guys from AAU have worked on this project half a year prior to the rest and have made a base.</w:t>
+      </w:r>
+    </w:p>
+    <w:p>
+      <w:pPr>
+        <w:pStyle w:val="NoSpacing"/>
+        <w:rPr>
+          <w:lang w:val="en-US"/>
+        </w:rPr>
+      </w:pPr>
+    </w:p>
+    <w:p>
+      <w:pPr>
+        <w:pStyle w:val="NoSpacing"/>
+        <w:rPr>
+          <w:lang w:val="en-US"/>
+        </w:rPr>
+      </w:pPr>
+      <w:r>
+        <w:rPr>
+          <w:lang w:val="en-US"/>
+        </w:rPr>
+        <w:t xml:space="preserve">Their assignment was to </w:t>
+      </w:r>
+      <w:r>
+        <w:rPr>
+          <w:lang w:val="en-US"/>
+        </w:rPr>
+        <w:t xml:space="preserve">improve </w:t>
+      </w:r>
+      <w:r>
+        <w:rPr>
+          <w:lang w:val="en-US"/>
+        </w:rPr>
+        <w:t xml:space="preserve">cybersecurity. They took their research to android phones since, according to their research, people store a lot of sensitive data on their smartphones and cybersecurity on smartphones isn’t really a thing yet. Companies as well as regular people have a lot of sensitive data stored on their smartphones, think of bank information and other sensitive data. </w:t>
+      </w:r>
+    </w:p>
+    <w:p>
+      <w:pPr>
+        <w:pStyle w:val="NoSpacing"/>
+        <w:rPr>
+          <w:lang w:val="en-US"/>
+        </w:rPr>
+      </w:pPr>
+      <w:r>
+        <w:rPr>
+          <w:lang w:val="en-US"/>
+        </w:rPr>
+        <w:t xml:space="preserve">To exploit the fact that the market hasn’t really focused on security on android phones they created a honeypot system. This honeypot system in its current state is still </w:t>
+      </w:r>
+      <w:r>
+        <w:rPr>
+          <w:lang w:val="en-US"/>
+        </w:rPr>
+        <w:t xml:space="preserve">very basic and needs improving. </w:t>
+      </w:r>
+    </w:p>
+    <w:p>
+      <w:pPr>
+        <w:pStyle w:val="NoSpacing"/>
+        <w:rPr>
+          <w:lang w:val="en-US"/>
+        </w:rPr>
+      </w:pPr>
+    </w:p>
+    <w:p>
+      <w:pPr>
+        <w:pStyle w:val="NoSpacing"/>
+        <w:rPr>
+          <w:lang w:val="en-US"/>
+        </w:rPr>
+      </w:pPr>
+      <w:r>
+        <w:rPr>
+          <w:lang w:val="en-US"/>
+        </w:rPr>
+        <w:t xml:space="preserve">AAU has created a figure of how the </w:t>
+      </w:r>
+      <w:r>
+        <w:rPr>
+          <w:lang w:val="en-US"/>
+        </w:rPr>
+        <w:t>honeypot system should work, this is illustrated in the following figure.</w:t>
+      </w:r>
+    </w:p>
+    <w:p>
+      <w:pPr>
+        <w:pStyle w:val="NoSpacing"/>
+        <w:rPr>
+          <w:lang w:val="en-US"/>
+        </w:rPr>
+      </w:pPr>
+      <w:r>
+        <w:rPr>
+          <w:noProof/>
+          <w:lang w:eastAsia="nl-NL"/>
+        </w:rPr>
+        <w:drawing>
+          <wp:anchor distT="0" distB="0" distL="114300" distR="114300" simplePos="0" relativeHeight="251659264" behindDoc="1" locked="0" layoutInCell="1" allowOverlap="1">
+            <wp:simplePos x="0" y="0"/>
+            <wp:positionH relativeFrom="margin">
+              <wp:align>left</wp:align>
+            </wp:positionH>
+            <wp:positionV relativeFrom="paragraph">
+              <wp:posOffset>8255</wp:posOffset>
+            </wp:positionV>
+            <wp:extent cx="4838700" cy="3344253"/>
+            <wp:effectExtent l="0" t="0" r="0" b="8890"/>
+            <wp:wrapNone/>
+            <wp:docPr id="6" name="Picture 6" descr="C:\Users\Morcel\Dropbox\HoneyJar Business\Business\Honeypot System Figure.png"/>
+            <wp:cNvGraphicFramePr>
+              <a:graphicFrameLocks xmlns:a="http://schemas.openxmlformats.org/drawingml/2006/main" noChangeAspect="1"/>
+            </wp:cNvGraphicFramePr>
+            <a:graphic xmlns:a="http://schemas.openxmlformats.org/drawingml/2006/main">
+              <a:graphicData uri="http://schemas.openxmlformats.org/drawingml/2006/picture">
+                <pic:pic xmlns:pic="http://schemas.openxmlformats.org/drawingml/2006/picture">
+                  <pic:nvPicPr>
+                    <pic:cNvPr id="0" name="Picture 6" descr="C:\Users\Morcel\Dropbox\HoneyJar Business\Business\Honeypot System Figure.png"/>
+                    <pic:cNvPicPr>
+                      <a:picLocks noChangeAspect="1" noChangeArrowheads="1"/>
+                    </pic:cNvPicPr>
+                  </pic:nvPicPr>
+                  <pic:blipFill>
+                    <a:blip r:embed="rId7">
+                      <a:extLst>
+                        <a:ext uri="{28A0092B-C50C-407E-A947-70E740481C1C}">
+                          <a14:useLocalDpi xmlns:a14="http://schemas.microsoft.com/office/drawing/2010/main" val="0"/>
+                        </a:ext>
+                      </a:extLst>
+                    </a:blip>
+                    <a:srcRect/>
+                    <a:stretch>
+                      <a:fillRect/>
+                    </a:stretch>
+                  </pic:blipFill>
+                  <pic:spPr bwMode="auto">
+                    <a:xfrm>
+                      <a:off x="0" y="0"/>
+                      <a:ext cx="4838700" cy="3344253"/>
+                    </a:xfrm>
+                    <a:prstGeom prst="rect">
+                      <a:avLst/>
+                    </a:prstGeom>
+                    <a:noFill/>
+                    <a:ln>
+                      <a:noFill/>
+                    </a:ln>
+                  </pic:spPr>
+                </pic:pic>
+              </a:graphicData>
+            </a:graphic>
+            <wp14:sizeRelH relativeFrom="page">
+              <wp14:pctWidth>0</wp14:pctWidth>
+            </wp14:sizeRelH>
+            <wp14:sizeRelV relativeFrom="page">
+              <wp14:pctHeight>0</wp14:pctHeight>
+            </wp14:sizeRelV>
+          </wp:anchor>
+        </w:drawing>
+      </w:r>
+    </w:p>
+    <w:p>
+      <w:pPr>
+        <w:pStyle w:val="NoSpacing"/>
+        <w:rPr>
+          <w:lang w:val="en-US"/>
+        </w:rPr>
+      </w:pPr>
+    </w:p>
+    <w:p>
+      <w:pPr>
+        <w:pStyle w:val="NoSpacing"/>
+        <w:rPr>
+          <w:lang w:val="en-US"/>
+        </w:rPr>
+      </w:pPr>
+    </w:p>
+    <w:p>
+      <w:pPr>
+        <w:pStyle w:val="NoSpacing"/>
+        <w:rPr>
+          <w:lang w:val="en-US"/>
+        </w:rPr>
+      </w:pPr>
+    </w:p>
+    <w:p>
+      <w:pPr>
+        <w:pStyle w:val="NoSpacing"/>
+        <w:rPr>
+          <w:lang w:val="en-US"/>
+        </w:rPr>
+      </w:pPr>
+    </w:p>
+    <w:p>
+      <w:pPr>
+        <w:pStyle w:val="NoSpacing"/>
+        <w:rPr>
+          <w:lang w:val="en-US"/>
+        </w:rPr>
+      </w:pPr>
+    </w:p>
+    <w:p>
+      <w:pPr>
+        <w:pStyle w:val="NoSpacing"/>
+        <w:rPr>
+          <w:lang w:val="en-US"/>
+        </w:rPr>
+      </w:pPr>
+    </w:p>
+    <w:p>
+      <w:pPr>
+        <w:pStyle w:val="NoSpacing"/>
+        <w:rPr>
+          <w:lang w:val="en-US"/>
+        </w:rPr>
+      </w:pPr>
+    </w:p>
+    <w:p>
+      <w:pPr>
+        <w:pStyle w:val="NoSpacing"/>
+        <w:rPr>
+          <w:lang w:val="en-US"/>
+        </w:rPr>
+      </w:pPr>
+    </w:p>
+    <w:p>
+      <w:pPr>
+        <w:pStyle w:val="NoSpacing"/>
+        <w:rPr>
+          <w:lang w:val="en-US"/>
+        </w:rPr>
+      </w:pPr>
+    </w:p>
+    <w:p>
+      <w:pPr>
+        <w:pStyle w:val="NoSpacing"/>
+        <w:rPr>
+          <w:lang w:val="en-US"/>
+        </w:rPr>
+      </w:pPr>
+    </w:p>
+    <w:p>
+      <w:pPr>
+        <w:pStyle w:val="NoSpacing"/>
+        <w:rPr>
+          <w:lang w:val="en-US"/>
+        </w:rPr>
+      </w:pPr>
+    </w:p>
+    <w:p>
+      <w:pPr>
+        <w:pStyle w:val="NoSpacing"/>
+        <w:rPr>
+          <w:lang w:val="en-US"/>
+        </w:rPr>
+      </w:pPr>
+    </w:p>
+    <w:p>
+      <w:pPr>
+        <w:pStyle w:val="NoSpacing"/>
+        <w:rPr>
+          <w:lang w:val="en-US"/>
+        </w:rPr>
+      </w:pPr>
+    </w:p>
+    <w:p>
+      <w:pPr>
+        <w:pStyle w:val="NoSpacing"/>
+        <w:rPr>
+          <w:lang w:val="en-US"/>
+        </w:rPr>
+      </w:pPr>
+    </w:p>
+    <w:p>
+      <w:pPr>
+        <w:pStyle w:val="NoSpacing"/>
+        <w:rPr>
+          <w:lang w:val="en-US"/>
+        </w:rPr>
+      </w:pPr>
+    </w:p>
+    <w:p>
+      <w:pPr>
+        <w:pStyle w:val="NoSpacing"/>
+        <w:rPr>
+          <w:lang w:val="en-US"/>
+        </w:rPr>
+      </w:pPr>
+    </w:p>
+    <w:p>
+      <w:pPr>
+        <w:pStyle w:val="NoSpacing"/>
+        <w:rPr>
+          <w:lang w:val="en-US"/>
+        </w:rPr>
+      </w:pPr>
+    </w:p>
+    <w:p>
+      <w:pPr>
+        <w:pStyle w:val="NoSpacing"/>
+        <w:rPr>
+          <w:lang w:val="en-US"/>
+        </w:rPr>
+      </w:pPr>
+    </w:p>
+    <w:p>
+      <w:pPr>
+        <w:pStyle w:val="NoSpacing"/>
+        <w:jc w:val="right"/>
+        <w:rPr>
+          <w:i/>
+          <w:lang w:val="en-US"/>
+        </w:rPr>
+      </w:pPr>
+      <w:r>
+        <w:rPr>
+          <w:i/>
+          <w:lang w:val="en-US"/>
+        </w:rPr>
+        <w:tab/>
+      </w:r>
+      <w:r>
+        <w:rPr>
+          <w:i/>
+          <w:lang w:val="en-US"/>
+        </w:rPr>
+        <w:tab/>
+      </w:r>
+      <w:r>
+        <w:rPr>
+          <w:i/>
+          <w:lang w:val="en-US"/>
+        </w:rPr>
+        <w:tab/>
+      </w:r>
+      <w:r>
+        <w:rPr>
+          <w:i/>
+          <w:lang w:val="en-US"/>
+        </w:rPr>
+        <w:tab/>
+      </w:r>
+      <w:r>
+        <w:rPr>
+          <w:i/>
+          <w:lang w:val="en-US"/>
+        </w:rPr>
+        <w:tab/>
+      </w:r>
+      <w:r>
+        <w:rPr>
+          <w:i/>
+          <w:lang w:val="en-US"/>
+        </w:rPr>
+        <w:tab/>
+        <w:t>Figure 1: Honeypot system illustrated</w:t>
+      </w:r>
+      <w:bookmarkStart w:id="5" w:name="_Toc506971346"/>
+    </w:p>
+    <w:p>
+      <w:pPr>
+        <w:rPr>
+          <w:i/>
+          <w:lang w:val="en-US"/>
+        </w:rPr>
+      </w:pPr>
+      <w:r>
+        <w:rPr>
+          <w:i/>
+          <w:lang w:val="en-US"/>
+        </w:rPr>
+        <w:br w:type="page"/>
+      </w:r>
+    </w:p>
+    <w:p>
+      <w:pPr>
+        <w:pStyle w:val="NoSpacing"/>
+        <w:rPr>
+          <w:lang w:val="en-US"/>
+        </w:rPr>
+      </w:pPr>
+      <w:r>
+        <w:rPr>
+          <w:lang w:val="en-US"/>
+        </w:rPr>
+        <w:lastRenderedPageBreak/>
+        <w:t>Now that there is a basis created for the honeypot system we are able to develop it further.</w:t>
+      </w:r>
+    </w:p>
+    <w:p>
+      <w:pPr>
+        <w:pStyle w:val="NoSpacing"/>
+        <w:rPr>
+          <w:i/>
+          <w:lang w:val="en-US"/>
+        </w:rPr>
+      </w:pPr>
+      <w:proofErr w:type="spellStart"/>
+      <w:r>
+        <w:rPr>
+          <w:lang w:val="en-US"/>
+        </w:rPr>
+        <w:t>Saxion</w:t>
+      </w:r>
+      <w:proofErr w:type="spellEnd"/>
+      <w:r>
+        <w:rPr>
+          <w:lang w:val="en-US"/>
+        </w:rPr>
+        <w:t xml:space="preserve"> has brought two business IT students to the project. Their job is to create a system that is appealing for business. How do we sell this product? </w:t>
+      </w:r>
+      <w:r>
+        <w:rPr>
+          <w:highlight w:val="red"/>
+          <w:lang w:val="en-US"/>
+        </w:rPr>
+        <w:t>NOT FINISHED</w:t>
+      </w:r>
+      <w:bookmarkStart w:id="6" w:name="_GoBack"/>
+      <w:bookmarkEnd w:id="6"/>
+      <w:r>
+        <w:rPr>
+          <w:lang w:val="en-US"/>
+        </w:rPr>
+        <w:br w:type="page"/>
+      </w:r>
+    </w:p>
+    <w:p>
+      <w:pPr>
+        <w:pStyle w:val="Heading1"/>
+        <w:rPr>
+          <w:lang w:val="en-US"/>
+        </w:rPr>
+      </w:pPr>
+      <w:r>
+        <w:rPr>
+          <w:lang w:val="en-US"/>
+        </w:rPr>
+        <w:lastRenderedPageBreak/>
+        <w:t xml:space="preserve">2. </w:t>
+      </w:r>
+      <w:r>
+        <w:rPr>
+          <w:lang w:val="en-US"/>
+        </w:rPr>
+        <w:t>Subject of research</w:t>
+      </w:r>
+      <w:bookmarkEnd w:id="5"/>
     </w:p>
     <w:p>
       <w:pPr>
@@ -1451,15 +2239,199 @@
           <w:lang w:val="en-US"/>
         </w:rPr>
       </w:pPr>
-      <w:bookmarkStart w:id="4" w:name="_Toc506889140"/>
+      <w:bookmarkStart w:id="7" w:name="_Toc506971347"/>
       <w:r>
         <w:rPr>
           <w:lang w:val="en-US"/>
         </w:rPr>
         <w:lastRenderedPageBreak/>
-        <w:t>Subject of research</w:t>
-      </w:r>
-      <w:bookmarkEnd w:id="4"/>
+        <w:t xml:space="preserve">3. </w:t>
+      </w:r>
+      <w:r>
+        <w:rPr>
+          <w:lang w:val="en-US"/>
+        </w:rPr>
+        <w:t>Goal and Problem Definition</w:t>
+      </w:r>
+      <w:bookmarkEnd w:id="7"/>
+    </w:p>
+    <w:p>
+      <w:pPr>
+        <w:pStyle w:val="NoSpacing"/>
+        <w:rPr>
+          <w:lang w:val="en-US"/>
+        </w:rPr>
+      </w:pPr>
+      <w:r>
+        <w:rPr>
+          <w:lang w:val="en-US"/>
+        </w:rPr>
+        <w:t>In this paragraph the group will describe what the reason for the project is as well as the desired end result when the project is finished. We will do this with the help of research questions. These questions will help us divide the project into smaller chunks. When all the sub-questions have been answered you automatically answered the main issue.</w:t>
+      </w:r>
+    </w:p>
+    <w:p>
+      <w:pPr>
+        <w:pStyle w:val="NoSpacing"/>
+        <w:rPr>
+          <w:lang w:val="en-US"/>
+        </w:rPr>
+      </w:pPr>
+    </w:p>
+    <w:p>
+      <w:pPr>
+        <w:pStyle w:val="Heading2"/>
+        <w:rPr>
+          <w:lang w:val="en-US"/>
+        </w:rPr>
+      </w:pPr>
+      <w:bookmarkStart w:id="8" w:name="_Toc506971348"/>
+      <w:r>
+        <w:rPr>
+          <w:lang w:val="en-US"/>
+        </w:rPr>
+        <w:t xml:space="preserve">3.1. </w:t>
+      </w:r>
+      <w:r>
+        <w:rPr>
+          <w:lang w:val="en-US"/>
+        </w:rPr>
+        <w:t>Problem definition</w:t>
+      </w:r>
+      <w:bookmarkEnd w:id="8"/>
+    </w:p>
+    <w:p>
+      <w:pPr>
+        <w:pStyle w:val="NoSpacing"/>
+        <w:rPr>
+          <w:lang w:val="en-US"/>
+        </w:rPr>
+      </w:pPr>
+    </w:p>
+    <w:p>
+      <w:pPr>
+        <w:rPr>
+          <w:lang w:val="en-US"/>
+        </w:rPr>
+      </w:pPr>
+    </w:p>
+    <w:p>
+      <w:pPr>
+        <w:pStyle w:val="Heading2"/>
+        <w:rPr>
+          <w:lang w:val="en-US"/>
+        </w:rPr>
+      </w:pPr>
+      <w:bookmarkStart w:id="9" w:name="_Toc506971349"/>
+      <w:r>
+        <w:rPr>
+          <w:lang w:val="en-US"/>
+        </w:rPr>
+        <w:t xml:space="preserve">3.2. </w:t>
+      </w:r>
+      <w:r>
+        <w:rPr>
+          <w:lang w:val="en-US"/>
+        </w:rPr>
+        <w:t>Goal</w:t>
+      </w:r>
+      <w:bookmarkEnd w:id="9"/>
+    </w:p>
+    <w:p>
+      <w:pPr>
+        <w:pStyle w:val="Heading2"/>
+        <w:rPr>
+          <w:lang w:val="en-US"/>
+        </w:rPr>
+      </w:pPr>
+    </w:p>
+    <w:p>
+      <w:pPr>
+        <w:pStyle w:val="Heading2"/>
+        <w:rPr>
+          <w:sz w:val="32"/>
+          <w:szCs w:val="32"/>
+          <w:lang w:val="en-US"/>
+        </w:rPr>
+      </w:pPr>
+      <w:bookmarkStart w:id="10" w:name="_Toc506971350"/>
+      <w:r>
+        <w:rPr>
+          <w:lang w:val="en-US"/>
+        </w:rPr>
+        <w:t xml:space="preserve">3.3. </w:t>
+      </w:r>
+      <w:r>
+        <w:rPr>
+          <w:lang w:val="en-US"/>
+        </w:rPr>
+        <w:t>End-results</w:t>
+      </w:r>
+      <w:bookmarkEnd w:id="10"/>
+      <w:r>
+        <w:rPr>
+          <w:lang w:val="en-US"/>
+        </w:rPr>
+        <w:br w:type="page"/>
+      </w:r>
+    </w:p>
+    <w:p>
+      <w:pPr>
+        <w:pStyle w:val="Heading1"/>
+        <w:rPr>
+          <w:lang w:val="en-US"/>
+        </w:rPr>
+      </w:pPr>
+      <w:bookmarkStart w:id="11" w:name="_Toc506971351"/>
+      <w:r>
+        <w:rPr>
+          <w:lang w:val="en-US"/>
+        </w:rPr>
+        <w:lastRenderedPageBreak/>
+        <w:t xml:space="preserve">4. </w:t>
+      </w:r>
+      <w:r>
+        <w:rPr>
+          <w:lang w:val="en-US"/>
+        </w:rPr>
+        <w:t>Theoretical framework</w:t>
+      </w:r>
+      <w:bookmarkEnd w:id="11"/>
+    </w:p>
+    <w:p>
+      <w:pPr>
+        <w:rPr>
+          <w:lang w:val="en-US"/>
+        </w:rPr>
+      </w:pPr>
+      <w:r>
+        <w:rPr>
+          <w:lang w:val="en-US"/>
+        </w:rPr>
+        <w:br w:type="page"/>
+      </w:r>
+    </w:p>
+    <w:p>
+      <w:pPr>
+        <w:pStyle w:val="Heading1"/>
+        <w:rPr>
+          <w:lang w:val="en-US"/>
+        </w:rPr>
+      </w:pPr>
+      <w:bookmarkStart w:id="12" w:name="_Toc506971352"/>
+      <w:r>
+        <w:rPr>
+          <w:lang w:val="en-US"/>
+        </w:rPr>
+        <w:lastRenderedPageBreak/>
+        <w:t xml:space="preserve">5. </w:t>
+      </w:r>
+      <w:r>
+        <w:rPr>
+          <w:lang w:val="en-US"/>
+        </w:rPr>
+        <w:t>Tools of Research</w:t>
+      </w:r>
+      <w:bookmarkEnd w:id="12"/>
     </w:p>
     <w:p>
       <w:pPr>
@@ -1485,15 +2457,15 @@
           <w:lang w:val="en-US"/>
         </w:rPr>
       </w:pPr>
-      <w:bookmarkStart w:id="5" w:name="_Toc506889141"/>
+      <w:bookmarkStart w:id="13" w:name="_Toc506971353"/>
       <w:r>
         <w:rPr>
           <w:lang w:val="en-US"/>
         </w:rPr>
         <w:lastRenderedPageBreak/>
-        <w:t>Goal and Problem Definition</w:t>
-      </w:r>
-      <w:bookmarkEnd w:id="5"/>
+        <w:t>6. Organization</w:t>
+      </w:r>
+      <w:bookmarkEnd w:id="13"/>
     </w:p>
     <w:p>
       <w:pPr>
@@ -1518,29 +2490,119 @@
         <w:rPr>
           <w:lang w:val="en-US"/>
         </w:rPr>
-      </w:pPr>
-      <w:bookmarkStart w:id="6" w:name="_Toc506889142"/>
-      <w:r>
-        <w:rPr>
-          <w:lang w:val="en-US"/>
+        <w:sectPr>
+          <w:headerReference w:type="default" r:id="rId8"/>
+          <w:footerReference w:type="default" r:id="rId9"/>
+          <w:pgSz w:w="11906" w:h="16838"/>
+          <w:pgMar w:top="1417" w:right="1417" w:bottom="1417" w:left="1417" w:header="708" w:footer="708" w:gutter="0"/>
+          <w:cols w:space="708"/>
+          <w:docGrid w:linePitch="360"/>
+        </w:sectPr>
+      </w:pPr>
+    </w:p>
+    <w:p>
+      <w:pPr>
+        <w:pStyle w:val="Heading1"/>
+        <w:rPr>
+          <w:lang w:val="en-US"/>
+        </w:rPr>
+      </w:pPr>
+      <w:bookmarkStart w:id="14" w:name="_Toc506971354"/>
+      <w:r>
+        <w:rPr>
+          <w:noProof/>
+          <w:lang w:eastAsia="nl-NL"/>
         </w:rPr>
         <w:lastRenderedPageBreak/>
-        <w:t>Theoretical framework</w:t>
-      </w:r>
-      <w:bookmarkEnd w:id="6"/>
-    </w:p>
-    <w:p>
-      <w:pPr>
-        <w:rPr>
-          <w:lang w:val="en-US"/>
-        </w:rPr>
-      </w:pPr>
-      <w:r>
-        <w:rPr>
-          <w:lang w:val="en-US"/>
-        </w:rPr>
-        <w:br w:type="page"/>
-      </w:r>
+        <w:drawing>
+          <wp:anchor distT="0" distB="0" distL="114300" distR="114300" simplePos="0" relativeHeight="251658240" behindDoc="1" locked="0" layoutInCell="1" allowOverlap="1">
+            <wp:simplePos x="0" y="0"/>
+            <wp:positionH relativeFrom="margin">
+              <wp:posOffset>-471170</wp:posOffset>
+            </wp:positionH>
+            <wp:positionV relativeFrom="paragraph">
+              <wp:posOffset>414655</wp:posOffset>
+            </wp:positionV>
+            <wp:extent cx="9959583" cy="4724400"/>
+            <wp:effectExtent l="0" t="0" r="3810" b="0"/>
+            <wp:wrapNone/>
+            <wp:docPr id="3" name="Picture 3" descr="C:\Users\Morcel\Dropbox\HoneyJar Business\Business\Planning.png"/>
+            <wp:cNvGraphicFramePr>
+              <a:graphicFrameLocks xmlns:a="http://schemas.openxmlformats.org/drawingml/2006/main" noChangeAspect="1"/>
+            </wp:cNvGraphicFramePr>
+            <a:graphic xmlns:a="http://schemas.openxmlformats.org/drawingml/2006/main">
+              <a:graphicData uri="http://schemas.openxmlformats.org/drawingml/2006/picture">
+                <pic:pic xmlns:pic="http://schemas.openxmlformats.org/drawingml/2006/picture">
+                  <pic:nvPicPr>
+                    <pic:cNvPr id="0" name="Picture 3" descr="C:\Users\Morcel\Dropbox\HoneyJar Business\Business\Planning.png"/>
+                    <pic:cNvPicPr>
+                      <a:picLocks noChangeAspect="1" noChangeArrowheads="1"/>
+                    </pic:cNvPicPr>
+                  </pic:nvPicPr>
+                  <pic:blipFill>
+                    <a:blip r:embed="rId10">
+                      <a:extLst>
+                        <a:ext uri="{28A0092B-C50C-407E-A947-70E740481C1C}">
+                          <a14:useLocalDpi xmlns:a14="http://schemas.microsoft.com/office/drawing/2010/main" val="0"/>
+                        </a:ext>
+                      </a:extLst>
+                    </a:blip>
+                    <a:srcRect/>
+                    <a:stretch>
+                      <a:fillRect/>
+                    </a:stretch>
+                  </pic:blipFill>
+                  <pic:spPr bwMode="auto">
+                    <a:xfrm>
+                      <a:off x="0" y="0"/>
+                      <a:ext cx="9959583" cy="4724400"/>
+                    </a:xfrm>
+                    <a:prstGeom prst="rect">
+                      <a:avLst/>
+                    </a:prstGeom>
+                    <a:noFill/>
+                    <a:ln>
+                      <a:noFill/>
+                    </a:ln>
+                  </pic:spPr>
+                </pic:pic>
+              </a:graphicData>
+            </a:graphic>
+            <wp14:sizeRelH relativeFrom="page">
+              <wp14:pctWidth>0</wp14:pctWidth>
+            </wp14:sizeRelH>
+            <wp14:sizeRelV relativeFrom="page">
+              <wp14:pctHeight>0</wp14:pctHeight>
+            </wp14:sizeRelV>
+          </wp:anchor>
+        </w:drawing>
+      </w:r>
+      <w:r>
+        <w:rPr>
+          <w:lang w:val="en-US"/>
+        </w:rPr>
+        <w:t xml:space="preserve">7. </w:t>
+      </w:r>
+      <w:r>
+        <w:rPr>
+          <w:lang w:val="en-US"/>
+        </w:rPr>
+        <w:t>Planning</w:t>
+      </w:r>
+      <w:bookmarkEnd w:id="14"/>
+    </w:p>
+    <w:p>
+      <w:pPr>
+        <w:rPr>
+          <w:lang w:val="en-US"/>
+        </w:rPr>
+        <w:sectPr>
+          <w:pgSz w:w="16838" w:h="11906" w:orient="landscape"/>
+          <w:pgMar w:top="1417" w:right="1417" w:bottom="1417" w:left="1417" w:header="708" w:footer="708" w:gutter="0"/>
+          <w:cols w:space="708"/>
+          <w:docGrid w:linePitch="360"/>
+        </w:sectPr>
+      </w:pPr>
     </w:p>
     <w:p>
       <w:pPr>
@@ -1549,15 +2611,21 @@
           <w:lang w:val="en-US"/>
         </w:rPr>
       </w:pPr>
-      <w:bookmarkStart w:id="7" w:name="_Toc506889143"/>
+      <w:bookmarkStart w:id="15" w:name="_Toc506971355"/>
       <w:r>
         <w:rPr>
           <w:lang w:val="en-US"/>
         </w:rPr>
         <w:lastRenderedPageBreak/>
-        <w:t>Tools of Research</w:t>
-      </w:r>
-      <w:bookmarkEnd w:id="7"/>
+        <w:t xml:space="preserve">8. </w:t>
+      </w:r>
+      <w:r>
+        <w:rPr>
+          <w:lang w:val="en-US"/>
+        </w:rPr>
+        <w:t>Costs</w:t>
+      </w:r>
+      <w:bookmarkEnd w:id="15"/>
     </w:p>
     <w:p>
       <w:pPr>
@@ -1583,123 +2651,23 @@
           <w:lang w:val="en-US"/>
         </w:rPr>
       </w:pPr>
-      <w:bookmarkStart w:id="8" w:name="_Toc506889144"/>
-      <w:proofErr w:type="spellStart"/>
+      <w:bookmarkStart w:id="16" w:name="_Toc506971356"/>
       <w:r>
         <w:rPr>
           <w:lang w:val="en-US"/>
         </w:rPr>
         <w:lastRenderedPageBreak/>
-        <w:t>Organisation</w:t>
-      </w:r>
-      <w:bookmarkEnd w:id="8"/>
-      <w:proofErr w:type="spellEnd"/>
-    </w:p>
-    <w:p>
-      <w:pPr>
-        <w:rPr>
-          <w:rFonts w:eastAsiaTheme="majorEastAsia" w:cstheme="majorBidi"/>
-          <w:color w:val="2E74B5" w:themeColor="accent1" w:themeShade="BF"/>
-          <w:sz w:val="32"/>
-          <w:szCs w:val="32"/>
-          <w:lang w:val="en-US"/>
-        </w:rPr>
-      </w:pPr>
-      <w:r>
-        <w:rPr>
-          <w:lang w:val="en-US"/>
-        </w:rPr>
-        <w:br w:type="page"/>
-      </w:r>
-    </w:p>
-    <w:p>
-      <w:pPr>
-        <w:pStyle w:val="Heading1"/>
-        <w:rPr>
-          <w:lang w:val="en-US"/>
-        </w:rPr>
-      </w:pPr>
-      <w:bookmarkStart w:id="9" w:name="_Toc506889145"/>
-      <w:r>
-        <w:rPr>
-          <w:lang w:val="en-US"/>
-        </w:rPr>
-        <w:lastRenderedPageBreak/>
-        <w:t>Planning</w:t>
-      </w:r>
-      <w:bookmarkEnd w:id="9"/>
-    </w:p>
-    <w:p>
-      <w:pPr>
-        <w:rPr>
-          <w:rFonts w:eastAsiaTheme="majorEastAsia" w:cstheme="majorBidi"/>
-          <w:color w:val="2E74B5" w:themeColor="accent1" w:themeShade="BF"/>
-          <w:sz w:val="32"/>
-          <w:szCs w:val="32"/>
-          <w:lang w:val="en-US"/>
-        </w:rPr>
-      </w:pPr>
-      <w:r>
-        <w:rPr>
-          <w:lang w:val="en-US"/>
-        </w:rPr>
-        <w:br w:type="page"/>
-      </w:r>
-    </w:p>
-    <w:p>
-      <w:pPr>
-        <w:pStyle w:val="Heading1"/>
-        <w:rPr>
-          <w:lang w:val="en-US"/>
-        </w:rPr>
-      </w:pPr>
-      <w:bookmarkStart w:id="10" w:name="_Toc506889146"/>
-      <w:r>
-        <w:rPr>
-          <w:lang w:val="en-US"/>
-        </w:rPr>
-        <w:lastRenderedPageBreak/>
-        <w:t>Costs</w:t>
-      </w:r>
-      <w:bookmarkEnd w:id="10"/>
-    </w:p>
-    <w:p>
-      <w:pPr>
-        <w:rPr>
-          <w:rFonts w:eastAsiaTheme="majorEastAsia" w:cstheme="majorBidi"/>
-          <w:color w:val="2E74B5" w:themeColor="accent1" w:themeShade="BF"/>
-          <w:sz w:val="32"/>
-          <w:szCs w:val="32"/>
-          <w:lang w:val="en-US"/>
-        </w:rPr>
-      </w:pPr>
-      <w:r>
-        <w:rPr>
-          <w:lang w:val="en-US"/>
-        </w:rPr>
-        <w:br w:type="page"/>
-      </w:r>
-    </w:p>
-    <w:p>
-      <w:pPr>
-        <w:pStyle w:val="Heading1"/>
-        <w:rPr>
-          <w:lang w:val="en-US"/>
-        </w:rPr>
-      </w:pPr>
-      <w:bookmarkStart w:id="11" w:name="_Toc506889147"/>
-      <w:r>
-        <w:rPr>
-          <w:lang w:val="en-US"/>
-        </w:rPr>
-        <w:lastRenderedPageBreak/>
+        <w:t xml:space="preserve">9. </w:t>
+      </w:r>
+      <w:r>
+        <w:rPr>
+          <w:lang w:val="en-US"/>
+        </w:rPr>
         <w:t>Feasibility and risks</w:t>
       </w:r>
-      <w:bookmarkEnd w:id="11"/>
+      <w:bookmarkEnd w:id="16"/>
     </w:p>
     <w:sectPr>
-      <w:headerReference w:type="default" r:id="rId7"/>
-      <w:footerReference w:type="default" r:id="rId8"/>
       <w:pgSz w:w="11906" w:h="16838"/>
       <w:pgMar w:top="1417" w:right="1417" w:bottom="1417" w:left="1417" w:header="708" w:footer="708" w:gutter="0"/>
       <w:cols w:space="708"/>
@@ -2058,18 +3026,18 @@
         <w:lang w:eastAsia="nl-NL"/>
       </w:rPr>
       <w:drawing>
-        <wp:anchor distT="0" distB="0" distL="114300" distR="114300" simplePos="0" relativeHeight="251659264" behindDoc="1" locked="0" layoutInCell="1" allowOverlap="1" wp14:anchorId="7D599897" wp14:editId="713FDC6D">
+        <wp:anchor distT="0" distB="0" distL="114300" distR="114300" simplePos="0" relativeHeight="251660288" behindDoc="1" locked="0" layoutInCell="1" allowOverlap="1" wp14:anchorId="39F8404D" wp14:editId="03C7A9CF">
           <wp:simplePos x="0" y="0"/>
-          <wp:positionH relativeFrom="margin">
-            <wp:posOffset>-819150</wp:posOffset>
+          <wp:positionH relativeFrom="column">
+            <wp:posOffset>5562600</wp:posOffset>
           </wp:positionH>
           <wp:positionV relativeFrom="paragraph">
-            <wp:posOffset>-295910</wp:posOffset>
+            <wp:posOffset>-391160</wp:posOffset>
           </wp:positionV>
-          <wp:extent cx="1162050" cy="739919"/>
-          <wp:effectExtent l="0" t="0" r="0" b="3175"/>
+          <wp:extent cx="1019175" cy="1019175"/>
+          <wp:effectExtent l="0" t="0" r="9525" b="9525"/>
           <wp:wrapNone/>
-          <wp:docPr id="1" name="Picture 1" descr="EPIC"/>
+          <wp:docPr id="2" name="Picture 2" descr="Afbeeldingsresultaat voor erasmus +"/>
           <wp:cNvGraphicFramePr>
             <a:graphicFrameLocks xmlns:a="http://schemas.openxmlformats.org/drawingml/2006/main" noChangeAspect="1"/>
           </wp:cNvGraphicFramePr>
@@ -2077,13 +3045,13 @@
             <a:graphicData uri="http://schemas.openxmlformats.org/drawingml/2006/picture">
               <pic:pic xmlns:pic="http://schemas.openxmlformats.org/drawingml/2006/picture">
                 <pic:nvPicPr>
-                  <pic:cNvPr id="0" name="Picture 1" descr="EPIC"/>
+                  <pic:cNvPr id="0" name="Picture 3" descr="Afbeeldingsresultaat voor erasmus +"/>
                   <pic:cNvPicPr>
                     <a:picLocks noChangeAspect="1" noChangeArrowheads="1"/>
                   </pic:cNvPicPr>
                 </pic:nvPicPr>
                 <pic:blipFill>
-                  <a:blip r:embed="rId1" cstate="print">
+                  <a:blip r:embed="rId1">
                     <a:extLst>
                       <a:ext uri="{28A0092B-C50C-407E-A947-70E740481C1C}">
                         <a14:useLocalDpi xmlns:a14="http://schemas.microsoft.com/office/drawing/2010/main" val="0"/>
@@ -2098,7 +3066,7 @@
                 <pic:spPr bwMode="auto">
                   <a:xfrm>
                     <a:off x="0" y="0"/>
-                    <a:ext cx="1162050" cy="739919"/>
+                    <a:ext cx="1019175" cy="1019175"/>
                   </a:xfrm>
                   <a:prstGeom prst="rect">
                     <a:avLst/>
@@ -2126,18 +3094,18 @@
         <w:lang w:eastAsia="nl-NL"/>
       </w:rPr>
       <w:drawing>
-        <wp:anchor distT="0" distB="0" distL="114300" distR="114300" simplePos="0" relativeHeight="251660288" behindDoc="1" locked="0" layoutInCell="1" allowOverlap="1" wp14:anchorId="39F8404D" wp14:editId="03C7A9CF">
+        <wp:anchor distT="0" distB="0" distL="114300" distR="114300" simplePos="0" relativeHeight="251659264" behindDoc="1" locked="0" layoutInCell="1" allowOverlap="1" wp14:anchorId="7D599897" wp14:editId="713FDC6D">
           <wp:simplePos x="0" y="0"/>
-          <wp:positionH relativeFrom="column">
-            <wp:posOffset>5572125</wp:posOffset>
+          <wp:positionH relativeFrom="margin">
+            <wp:posOffset>-819150</wp:posOffset>
           </wp:positionH>
           <wp:positionV relativeFrom="paragraph">
-            <wp:posOffset>-353060</wp:posOffset>
+            <wp:posOffset>-295910</wp:posOffset>
           </wp:positionV>
-          <wp:extent cx="1019175" cy="1019175"/>
-          <wp:effectExtent l="0" t="0" r="9525" b="9525"/>
+          <wp:extent cx="1162050" cy="739919"/>
+          <wp:effectExtent l="0" t="0" r="0" b="3175"/>
           <wp:wrapNone/>
-          <wp:docPr id="2" name="Picture 2" descr="Afbeeldingsresultaat voor erasmus +"/>
+          <wp:docPr id="1" name="Picture 1" descr="EPIC"/>
           <wp:cNvGraphicFramePr>
             <a:graphicFrameLocks xmlns:a="http://schemas.openxmlformats.org/drawingml/2006/main" noChangeAspect="1"/>
           </wp:cNvGraphicFramePr>
@@ -2145,13 +3113,13 @@
             <a:graphicData uri="http://schemas.openxmlformats.org/drawingml/2006/picture">
               <pic:pic xmlns:pic="http://schemas.openxmlformats.org/drawingml/2006/picture">
                 <pic:nvPicPr>
-                  <pic:cNvPr id="0" name="Picture 3" descr="Afbeeldingsresultaat voor erasmus +"/>
+                  <pic:cNvPr id="0" name="Picture 1" descr="EPIC"/>
                   <pic:cNvPicPr>
                     <a:picLocks noChangeAspect="1" noChangeArrowheads="1"/>
                   </pic:cNvPicPr>
                 </pic:nvPicPr>
                 <pic:blipFill>
-                  <a:blip r:embed="rId2">
+                  <a:blip r:embed="rId2" cstate="print">
                     <a:extLst>
                       <a:ext uri="{28A0092B-C50C-407E-A947-70E740481C1C}">
                         <a14:useLocalDpi xmlns:a14="http://schemas.microsoft.com/office/drawing/2010/main" val="0"/>
@@ -2166,7 +3134,7 @@
                 <pic:spPr bwMode="auto">
                   <a:xfrm>
                     <a:off x="0" y="0"/>
-                    <a:ext cx="1019175" cy="1019175"/>
+                    <a:ext cx="1162050" cy="739919"/>
                   </a:xfrm>
                   <a:prstGeom prst="rect">
                     <a:avLst/>
@@ -2617,6 +3585,28 @@
       <w:szCs w:val="32"/>
     </w:rPr>
   </w:style>
+  <w:style w:type="paragraph" w:styleId="Heading2">
+    <w:name w:val="heading 2"/>
+    <w:basedOn w:val="Normal"/>
+    <w:next w:val="Normal"/>
+    <w:link w:val="Heading2Char"/>
+    <w:uiPriority w:val="9"/>
+    <w:unhideWhenUsed/>
+    <w:qFormat/>
+    <w:rsid w:val="000D391E"/>
+    <w:pPr>
+      <w:keepNext/>
+      <w:keepLines/>
+      <w:spacing w:before="40" w:after="0"/>
+      <w:outlineLvl w:val="1"/>
+    </w:pPr>
+    <w:rPr>
+      <w:rFonts w:eastAsiaTheme="majorEastAsia" w:cstheme="majorBidi"/>
+      <w:color w:val="2E74B5" w:themeColor="accent1" w:themeShade="BF"/>
+      <w:sz w:val="26"/>
+      <w:szCs w:val="26"/>
+    </w:rPr>
+  </w:style>
   <w:style w:type="character" w:default="1" w:styleId="DefaultParagraphFont">
     <w:name w:val="Default Paragraph Font"/>
     <w:uiPriority w:val="1"/>
@@ -2648,10 +3638,14 @@
     <w:name w:val="No Spacing"/>
     <w:uiPriority w:val="1"/>
     <w:qFormat/>
-    <w:rsid w:val="002829A2"/>
+    <w:rsid w:val="000D391E"/>
     <w:pPr>
       <w:spacing w:after="0" w:line="240" w:lineRule="auto"/>
     </w:pPr>
+    <w:rPr>
+      <w:rFonts w:ascii="Times New Roman" w:hAnsi="Times New Roman"/>
+      <w:sz w:val="24"/>
+    </w:rPr>
   </w:style>
   <w:style w:type="table" w:styleId="TableGrid">
     <w:name w:val="Table Grid"/>
@@ -2775,6 +3769,32 @@
       <w:rFonts w:ascii="Times New Roman" w:hAnsi="Times New Roman"/>
       <w:sz w:val="24"/>
     </w:rPr>
+  </w:style>
+  <w:style w:type="character" w:customStyle="1" w:styleId="Heading2Char">
+    <w:name w:val="Heading 2 Char"/>
+    <w:basedOn w:val="DefaultParagraphFont"/>
+    <w:link w:val="Heading2"/>
+    <w:uiPriority w:val="9"/>
+    <w:rsid w:val="000D391E"/>
+    <w:rPr>
+      <w:rFonts w:ascii="Times New Roman" w:eastAsiaTheme="majorEastAsia" w:hAnsi="Times New Roman" w:cstheme="majorBidi"/>
+      <w:color w:val="2E74B5" w:themeColor="accent1" w:themeShade="BF"/>
+      <w:sz w:val="26"/>
+      <w:szCs w:val="26"/>
+    </w:rPr>
+  </w:style>
+  <w:style w:type="paragraph" w:styleId="TOC2">
+    <w:name w:val="toc 2"/>
+    <w:basedOn w:val="Normal"/>
+    <w:next w:val="Normal"/>
+    <w:autoRedefine/>
+    <w:uiPriority w:val="39"/>
+    <w:unhideWhenUsed/>
+    <w:rsid w:val="00EA6A62"/>
+    <w:pPr>
+      <w:spacing w:after="100"/>
+      <w:ind w:left="240"/>
+    </w:pPr>
   </w:style>
 </w:styles>
 </file>
@@ -3045,7 +4065,7 @@
 </file>
 
 <file path=customXml/itemProps1.xml><?xml version="1.0" encoding="utf-8"?>
-<ds:datastoreItem xmlns:ds="http://schemas.openxmlformats.org/officeDocument/2006/customXml" ds:itemID="{53DBC504-3B00-44A9-A7D8-34DFE65B243D}">
+<ds:datastoreItem xmlns:ds="http://schemas.openxmlformats.org/officeDocument/2006/customXml" ds:itemID="{DD209E3F-F63F-4F82-9C92-1356F4266DE0}">
   <ds:schemaRefs>
     <ds:schemaRef ds:uri="http://schemas.openxmlformats.org/officeDocument/2006/bibliography"/>
   </ds:schemaRefs>

</xml_diff>

<commit_message>
Cleaned foler + added notes from the meeting
</commit_message>
<xml_diff>
--- a/files/Business/Plan of Action (WIP).docx
+++ b/files/Business/Plan of Action (WIP).docx
@@ -1718,7 +1718,21 @@
         <w:rPr>
           <w:lang w:val="en-US"/>
         </w:rPr>
-        <w:t xml:space="preserve"> &amp; Petr</w:t>
+        <w:t xml:space="preserve"> &amp; Pet</w:t>
+      </w:r>
+      <w:r>
+        <w:rPr>
+          <w:lang w:val="en-US"/>
+        </w:rPr>
+        <w:t>e</w:t>
+      </w:r>
+      <w:bookmarkStart w:id="5" w:name="_GoBack"/>
+      <w:bookmarkEnd w:id="5"/>
+      <w:r>
+        <w:rPr>
+          <w:lang w:val="en-US"/>
+        </w:rPr>
+        <w:t>r</w:t>
       </w:r>
     </w:p>
     <w:p>
@@ -2123,7 +2137,7 @@
         <w:tab/>
         <w:t>Figure 1: Honeypot system illustrated</w:t>
       </w:r>
-      <w:bookmarkStart w:id="5" w:name="_Toc506971346"/>
+      <w:bookmarkStart w:id="6" w:name="_Toc506971346"/>
     </w:p>
     <w:p>
       <w:pPr>
@@ -2184,8 +2198,6 @@
         </w:rPr>
         <w:t>NOT FINISHED</w:t>
       </w:r>
-      <w:bookmarkStart w:id="6" w:name="_GoBack"/>
-      <w:bookmarkEnd w:id="6"/>
       <w:r>
         <w:rPr>
           <w:lang w:val="en-US"/>
@@ -2213,7 +2225,7 @@
         </w:rPr>
         <w:t>Subject of research</w:t>
       </w:r>
-      <w:bookmarkEnd w:id="5"/>
+      <w:bookmarkEnd w:id="6"/>
     </w:p>
     <w:p>
       <w:pPr>
@@ -4065,7 +4077,7 @@
 </file>
 
 <file path=customXml/itemProps1.xml><?xml version="1.0" encoding="utf-8"?>
-<ds:datastoreItem xmlns:ds="http://schemas.openxmlformats.org/officeDocument/2006/customXml" ds:itemID="{DD209E3F-F63F-4F82-9C92-1356F4266DE0}">
+<ds:datastoreItem xmlns:ds="http://schemas.openxmlformats.org/officeDocument/2006/customXml" ds:itemID="{25756275-5BAF-4494-BD3B-3720375E9E62}">
   <ds:schemaRefs>
     <ds:schemaRef ds:uri="http://schemas.openxmlformats.org/officeDocument/2006/bibliography"/>
   </ds:schemaRefs>

</xml_diff>

<commit_message>
Folder and file update
</commit_message>
<xml_diff>
--- a/files/Business/Plan of Action (WIP).docx
+++ b/files/Business/Plan of Action (WIP).docx
@@ -1718,21 +1718,7 @@
         <w:rPr>
           <w:lang w:val="en-US"/>
         </w:rPr>
-        <w:t xml:space="preserve"> &amp; Pet</w:t>
-      </w:r>
-      <w:r>
-        <w:rPr>
-          <w:lang w:val="en-US"/>
-        </w:rPr>
-        <w:t>e</w:t>
-      </w:r>
-      <w:bookmarkStart w:id="5" w:name="_GoBack"/>
-      <w:bookmarkEnd w:id="5"/>
-      <w:r>
-        <w:rPr>
-          <w:lang w:val="en-US"/>
-        </w:rPr>
-        <w:t>r</w:t>
+        <w:t xml:space="preserve"> &amp; Petr</w:t>
       </w:r>
     </w:p>
     <w:p>
@@ -2137,7 +2123,7 @@
         <w:tab/>
         <w:t>Figure 1: Honeypot system illustrated</w:t>
       </w:r>
-      <w:bookmarkStart w:id="6" w:name="_Toc506971346"/>
+      <w:bookmarkStart w:id="5" w:name="_Toc506971346"/>
     </w:p>
     <w:p>
       <w:pPr>
@@ -2198,6 +2184,8 @@
         </w:rPr>
         <w:t>NOT FINISHED</w:t>
       </w:r>
+      <w:bookmarkStart w:id="6" w:name="_GoBack"/>
+      <w:bookmarkEnd w:id="6"/>
       <w:r>
         <w:rPr>
           <w:lang w:val="en-US"/>
@@ -2225,7 +2213,7 @@
         </w:rPr>
         <w:t>Subject of research</w:t>
       </w:r>
-      <w:bookmarkEnd w:id="6"/>
+      <w:bookmarkEnd w:id="5"/>
     </w:p>
     <w:p>
       <w:pPr>
@@ -4077,7 +4065,7 @@
 </file>
 
 <file path=customXml/itemProps1.xml><?xml version="1.0" encoding="utf-8"?>
-<ds:datastoreItem xmlns:ds="http://schemas.openxmlformats.org/officeDocument/2006/customXml" ds:itemID="{25756275-5BAF-4494-BD3B-3720375E9E62}">
+<ds:datastoreItem xmlns:ds="http://schemas.openxmlformats.org/officeDocument/2006/customXml" ds:itemID="{DD209E3F-F63F-4F82-9C92-1356F4266DE0}">
   <ds:schemaRefs>
     <ds:schemaRef ds:uri="http://schemas.openxmlformats.org/officeDocument/2006/bibliography"/>
   </ds:schemaRefs>

</xml_diff>